<commit_message>
添加了global mobile engagement index参考文献
</commit_message>
<xml_diff>
--- a/文献摘要.docx
+++ b/文献摘要.docx
@@ -474,583 +474,597 @@
       </w:r>
     </w:p>
     <w:p>
+      <w:r>
+        <w:rPr>
+          <w:rFonts w:hint="eastAsia"/>
+        </w:rPr>
+        <w:t>最早的应用服务提供商（</w:t>
+      </w:r>
+      <w:r>
+        <w:rPr>
+          <w:rFonts w:hint="eastAsia"/>
+        </w:rPr>
+        <w:t>Application Service provider, ASP</w:t>
+      </w:r>
+      <w:r>
+        <w:rPr>
+          <w:rFonts w:hint="eastAsia"/>
+        </w:rPr>
+        <w:t>）厂商是</w:t>
+      </w:r>
+      <w:r>
+        <w:rPr>
+          <w:rFonts w:hint="eastAsia"/>
+        </w:rPr>
+        <w:t>Salesforce</w:t>
+      </w:r>
+      <w:r>
+        <w:rPr>
+          <w:rFonts w:hint="eastAsia"/>
+        </w:rPr>
+        <w:t>和</w:t>
+      </w:r>
+      <w:r>
+        <w:rPr>
+          <w:rFonts w:hint="eastAsia"/>
+        </w:rPr>
+        <w:t>Netsuite</w:t>
+      </w:r>
+      <w:r>
+        <w:rPr>
+          <w:rFonts w:hint="eastAsia"/>
+        </w:rPr>
+        <w:t>，其后还有一批跟随企业，这些厂商创业时都专注于客户关系管理（</w:t>
+      </w:r>
+      <w:r>
+        <w:rPr>
+          <w:rFonts w:hint="eastAsia"/>
+        </w:rPr>
+        <w:t>CRM</w:t>
+      </w:r>
+      <w:r>
+        <w:rPr>
+          <w:rFonts w:hint="eastAsia"/>
+        </w:rPr>
+        <w:t>）的在线化，但是</w:t>
+      </w:r>
+      <w:r>
+        <w:rPr>
+          <w:rFonts w:hint="eastAsia"/>
+        </w:rPr>
+        <w:t>ASP</w:t>
+      </w:r>
+      <w:r>
+        <w:rPr>
+          <w:rFonts w:hint="eastAsia"/>
+        </w:rPr>
+        <w:t>厂商很快遭遇互联网泡沫破裂，风险资本撤离互联网企业，大批</w:t>
+      </w:r>
+      <w:r>
+        <w:rPr>
+          <w:rFonts w:hint="eastAsia"/>
+        </w:rPr>
+        <w:t>ASP</w:t>
+      </w:r>
+      <w:r>
+        <w:rPr>
+          <w:rFonts w:hint="eastAsia"/>
+        </w:rPr>
+        <w:t>厂商破产。</w:t>
+      </w:r>
+      <w:r>
+        <w:rPr>
+          <w:rFonts w:hint="eastAsia"/>
+        </w:rPr>
+        <w:t xml:space="preserve">2003 </w:t>
+      </w:r>
+      <w:r>
+        <w:rPr>
+          <w:rFonts w:hint="eastAsia"/>
+        </w:rPr>
+        <w:t>年</w:t>
+      </w:r>
+      <w:r>
+        <w:rPr>
+          <w:rFonts w:hint="eastAsia"/>
+        </w:rPr>
+        <w:t>Sun</w:t>
+      </w:r>
+      <w:r>
+        <w:rPr>
+          <w:rFonts w:hint="eastAsia"/>
+        </w:rPr>
+        <w:t>推出</w:t>
+      </w:r>
+      <w:r>
+        <w:rPr>
+          <w:rFonts w:hint="eastAsia"/>
+        </w:rPr>
+        <w:t>J2EE</w:t>
+      </w:r>
+      <w:r>
+        <w:rPr>
+          <w:rFonts w:hint="eastAsia"/>
+        </w:rPr>
+        <w:t>技术，</w:t>
+      </w:r>
+      <w:r>
+        <w:rPr>
+          <w:rFonts w:hint="eastAsia"/>
+        </w:rPr>
+        <w:t xml:space="preserve"> </w:t>
+      </w:r>
+      <w:r>
+        <w:rPr>
+          <w:rFonts w:hint="eastAsia"/>
+        </w:rPr>
+        <w:t>微软推出</w:t>
+      </w:r>
+      <w:r>
+        <w:rPr>
+          <w:rFonts w:hint="eastAsia"/>
+        </w:rPr>
+        <w:t>.NET</w:t>
+      </w:r>
+      <w:r>
+        <w:rPr>
+          <w:rFonts w:hint="eastAsia"/>
+        </w:rPr>
+        <w:t>技术，</w:t>
+      </w:r>
+      <w:r>
+        <w:rPr>
+          <w:rFonts w:hint="eastAsia"/>
+        </w:rPr>
+        <w:t xml:space="preserve"> </w:t>
+      </w:r>
+      <w:r>
+        <w:rPr>
+          <w:rFonts w:hint="eastAsia"/>
+        </w:rPr>
+        <w:t>以前只能通过桌面应用才能实现的功能可以通过基于网页的技术实现。</w:t>
+      </w:r>
+      <w:r>
+        <w:rPr>
+          <w:rFonts w:hint="eastAsia"/>
+        </w:rPr>
+        <w:t xml:space="preserve"> </w:t>
+      </w:r>
+      <w:r>
+        <w:rPr>
+          <w:rFonts w:hint="eastAsia"/>
+        </w:rPr>
+        <w:t>以</w:t>
+      </w:r>
+      <w:r>
+        <w:rPr>
+          <w:rFonts w:hint="eastAsia"/>
+        </w:rPr>
+        <w:t>Salesforce</w:t>
+      </w:r>
+      <w:r>
+        <w:rPr>
+          <w:rFonts w:hint="eastAsia"/>
+        </w:rPr>
+        <w:t>为首的多个企业推出了功能强大、用户体验良好的企业级产品。公平的说，</w:t>
+      </w:r>
+      <w:r>
+        <w:rPr>
+          <w:rFonts w:hint="eastAsia"/>
+        </w:rPr>
+        <w:t>SaaS</w:t>
+      </w:r>
+      <w:r>
+        <w:rPr>
+          <w:rFonts w:hint="eastAsia"/>
+        </w:rPr>
+        <w:t>和</w:t>
+      </w:r>
+      <w:r>
+        <w:rPr>
+          <w:rFonts w:hint="eastAsia"/>
+        </w:rPr>
+        <w:t>ASP</w:t>
+      </w:r>
+      <w:r>
+        <w:rPr>
+          <w:rFonts w:hint="eastAsia"/>
+        </w:rPr>
+        <w:t>的差异一直就比较模糊，它们的区别有各种各样的说法，但提出</w:t>
+      </w:r>
+      <w:r>
+        <w:rPr>
+          <w:rFonts w:hint="eastAsia"/>
+        </w:rPr>
+        <w:t>ASP</w:t>
+      </w:r>
+      <w:r>
+        <w:rPr>
+          <w:rFonts w:hint="eastAsia"/>
+        </w:rPr>
+        <w:t>概念的厂商已经不多了。其实概念到还是次要的，最主要的是在线软件模式的技术已经变得成熟。</w:t>
+      </w:r>
+      <w:r>
+        <w:rPr>
+          <w:rFonts w:hint="eastAsia"/>
+        </w:rPr>
+        <w:t>2003</w:t>
+      </w:r>
+      <w:r>
+        <w:rPr>
+          <w:rFonts w:hint="eastAsia"/>
+        </w:rPr>
+        <w:t>年后，随着美国</w:t>
+      </w:r>
+      <w:r>
+        <w:rPr>
+          <w:rFonts w:hint="eastAsia"/>
+        </w:rPr>
+        <w:t>Salesforce</w:t>
+      </w:r>
+      <w:r>
+        <w:rPr>
+          <w:rFonts w:hint="eastAsia"/>
+        </w:rPr>
+        <w:t>、</w:t>
+      </w:r>
+      <w:r>
+        <w:rPr>
+          <w:rFonts w:hint="eastAsia"/>
+        </w:rPr>
+        <w:t>WebEx Communication</w:t>
+      </w:r>
+      <w:r>
+        <w:rPr>
+          <w:rFonts w:hint="eastAsia"/>
+        </w:rPr>
+        <w:t>、</w:t>
+      </w:r>
+      <w:r>
+        <w:rPr>
+          <w:rFonts w:hint="eastAsia"/>
+        </w:rPr>
+        <w:t>Digital Insight</w:t>
+      </w:r>
+      <w:r>
+        <w:rPr>
+          <w:rFonts w:hint="eastAsia"/>
+        </w:rPr>
+        <w:t>等企业</w:t>
+      </w:r>
+      <w:r>
+        <w:rPr>
+          <w:rFonts w:hint="eastAsia"/>
+        </w:rPr>
+        <w:t>SaaS</w:t>
+      </w:r>
+      <w:r>
+        <w:rPr>
+          <w:rFonts w:hint="eastAsia"/>
+        </w:rPr>
+        <w:t>模式的成功，国内厂商也开始了追赶模仿之路。</w:t>
+      </w:r>
+      <w:r>
+        <w:rPr>
+          <w:rFonts w:hint="eastAsia"/>
+        </w:rPr>
+        <w:t>Microsoft</w:t>
+      </w:r>
+      <w:r>
+        <w:rPr>
+          <w:rFonts w:hint="eastAsia"/>
+        </w:rPr>
+        <w:t>、</w:t>
+      </w:r>
+      <w:r>
+        <w:rPr>
+          <w:rFonts w:hint="eastAsia"/>
+        </w:rPr>
+        <w:t>Google</w:t>
+      </w:r>
+      <w:r>
+        <w:rPr>
+          <w:rFonts w:hint="eastAsia"/>
+        </w:rPr>
+        <w:t>、</w:t>
+      </w:r>
+      <w:r>
+        <w:rPr>
+          <w:rFonts w:hint="eastAsia"/>
+        </w:rPr>
+        <w:t>IBM</w:t>
+      </w:r>
+      <w:r>
+        <w:rPr>
+          <w:rFonts w:hint="eastAsia"/>
+        </w:rPr>
+        <w:t>、</w:t>
+      </w:r>
+      <w:r>
+        <w:rPr>
+          <w:rFonts w:hint="eastAsia"/>
+        </w:rPr>
+        <w:t>Oracle</w:t>
+      </w:r>
+      <w:r>
+        <w:rPr>
+          <w:rFonts w:hint="eastAsia"/>
+        </w:rPr>
+        <w:t>等</w:t>
+      </w:r>
+      <w:r>
+        <w:rPr>
+          <w:rFonts w:hint="eastAsia"/>
+        </w:rPr>
+        <w:t>IT</w:t>
+      </w:r>
+      <w:r>
+        <w:rPr>
+          <w:rFonts w:hint="eastAsia"/>
+        </w:rPr>
+        <w:t>界巨头们也都已悄然抢滩中国</w:t>
+      </w:r>
+      <w:r>
+        <w:rPr>
+          <w:rFonts w:hint="eastAsia"/>
+        </w:rPr>
+        <w:t>SaaS</w:t>
+      </w:r>
+      <w:r>
+        <w:rPr>
+          <w:rFonts w:hint="eastAsia"/>
+        </w:rPr>
+        <w:t>市场。同时，</w:t>
+      </w:r>
+      <w:r>
+        <w:rPr>
+          <w:rFonts w:hint="eastAsia"/>
+        </w:rPr>
+        <w:t>SaaS</w:t>
+      </w:r>
+      <w:r>
+        <w:rPr>
+          <w:rFonts w:hint="eastAsia"/>
+        </w:rPr>
+        <w:t>正在深入的细化和发展，除了</w:t>
+      </w:r>
+      <w:r>
+        <w:rPr>
+          <w:rFonts w:hint="eastAsia"/>
+        </w:rPr>
+        <w:t>CRM</w:t>
+      </w:r>
+      <w:r>
+        <w:rPr>
+          <w:rFonts w:hint="eastAsia"/>
+        </w:rPr>
+        <w:t>之外，</w:t>
+      </w:r>
+      <w:r>
+        <w:rPr>
+          <w:rFonts w:hint="eastAsia"/>
+        </w:rPr>
+        <w:t>ERP</w:t>
+      </w:r>
+      <w:r>
+        <w:rPr>
+          <w:rFonts w:hint="eastAsia"/>
+        </w:rPr>
+        <w:t>、</w:t>
+      </w:r>
+      <w:r>
+        <w:rPr>
+          <w:rFonts w:hint="eastAsia"/>
+        </w:rPr>
+        <w:t>eHR</w:t>
+      </w:r>
+      <w:r>
+        <w:rPr>
+          <w:rFonts w:hint="eastAsia"/>
+        </w:rPr>
+        <w:t>、</w:t>
+      </w:r>
+      <w:r>
+        <w:rPr>
+          <w:rFonts w:hint="eastAsia"/>
+        </w:rPr>
+        <w:t>SCM</w:t>
+      </w:r>
+      <w:r>
+        <w:rPr>
+          <w:rFonts w:hint="eastAsia"/>
+        </w:rPr>
+        <w:t>等系统也都开始</w:t>
+      </w:r>
+      <w:r>
+        <w:rPr>
+          <w:rFonts w:hint="eastAsia"/>
+        </w:rPr>
+        <w:t>SaaS</w:t>
+      </w:r>
+      <w:r>
+        <w:rPr>
+          <w:rFonts w:hint="eastAsia"/>
+        </w:rPr>
+        <w:t>化。</w:t>
+      </w:r>
+      <w:r>
+        <w:rPr>
+          <w:rFonts w:hint="eastAsia"/>
+        </w:rPr>
+        <w:t xml:space="preserve">2008 </w:t>
+      </w:r>
+      <w:r>
+        <w:rPr>
+          <w:rFonts w:hint="eastAsia"/>
+        </w:rPr>
+        <w:t>年前，</w:t>
+      </w:r>
+      <w:r>
+        <w:rPr>
+          <w:rFonts w:hint="eastAsia"/>
+        </w:rPr>
+        <w:t xml:space="preserve">IDC </w:t>
+      </w:r>
+      <w:r>
+        <w:rPr>
+          <w:rFonts w:hint="eastAsia"/>
+        </w:rPr>
+        <w:t>将</w:t>
+      </w:r>
+      <w:r>
+        <w:rPr>
+          <w:rFonts w:hint="eastAsia"/>
+        </w:rPr>
+        <w:t xml:space="preserve">SaaS </w:t>
+      </w:r>
+      <w:r>
+        <w:rPr>
+          <w:rFonts w:hint="eastAsia"/>
+        </w:rPr>
+        <w:t>分为两大组成类别：托管应用管理</w:t>
+      </w:r>
+      <w:r>
+        <w:rPr>
+          <w:rFonts w:hint="eastAsia"/>
+        </w:rPr>
+        <w:t xml:space="preserve"> (hosted AM) </w:t>
+      </w:r>
+      <w:r>
+        <w:rPr>
+          <w:rFonts w:hint="eastAsia"/>
+        </w:rPr>
+        <w:t>－</w:t>
+      </w:r>
+      <w:r>
+        <w:rPr>
+          <w:rFonts w:hint="eastAsia"/>
+        </w:rPr>
+        <w:t xml:space="preserve"> </w:t>
+      </w:r>
+      <w:r>
+        <w:rPr>
+          <w:rFonts w:hint="eastAsia"/>
+        </w:rPr>
+        <w:t>以前称作应用服务提供</w:t>
+      </w:r>
+      <w:r>
+        <w:rPr>
+          <w:rFonts w:hint="eastAsia"/>
+        </w:rPr>
+        <w:t xml:space="preserve"> (ASP)</w:t>
+      </w:r>
+      <w:r>
+        <w:rPr>
+          <w:rFonts w:hint="eastAsia"/>
+        </w:rPr>
+        <w:t>，以及“按需定制软件”，即</w:t>
+      </w:r>
+      <w:r>
+        <w:rPr>
+          <w:rFonts w:hint="eastAsia"/>
+        </w:rPr>
+        <w:t xml:space="preserve"> SaaS </w:t>
+      </w:r>
+      <w:r>
+        <w:rPr>
+          <w:rFonts w:hint="eastAsia"/>
+        </w:rPr>
+        <w:t>的同义词。从</w:t>
+      </w:r>
+      <w:r>
+        <w:rPr>
+          <w:rFonts w:hint="eastAsia"/>
+        </w:rPr>
+        <w:t xml:space="preserve"> 2009 </w:t>
+      </w:r>
+      <w:r>
+        <w:rPr>
+          <w:rFonts w:hint="eastAsia"/>
+        </w:rPr>
+        <w:t>年起，托管应用管理已作为</w:t>
+      </w:r>
+      <w:r>
+        <w:rPr>
+          <w:rFonts w:hint="eastAsia"/>
+        </w:rPr>
+        <w:t>IDC</w:t>
+      </w:r>
+      <w:r>
+        <w:rPr>
+          <w:rFonts w:hint="eastAsia"/>
+        </w:rPr>
+        <w:t>应用外包计划的一部分，而按需定制软件以及</w:t>
+      </w:r>
+      <w:r>
+        <w:rPr>
+          <w:rFonts w:hint="eastAsia"/>
+        </w:rPr>
+        <w:t xml:space="preserve"> SaaS </w:t>
+      </w:r>
+      <w:r>
+        <w:rPr>
+          <w:rFonts w:hint="eastAsia"/>
+        </w:rPr>
+        <w:t>被视为相同的交付模式对待。</w:t>
+      </w:r>
+      <w:r>
+        <w:rPr>
+          <w:rFonts w:hint="eastAsia"/>
+        </w:rPr>
+        <w:t>2010</w:t>
+      </w:r>
+      <w:r>
+        <w:rPr>
+          <w:rFonts w:hint="eastAsia"/>
+        </w:rPr>
+        <w:t>年，阿里巴巴宣布放弃</w:t>
+      </w:r>
+      <w:r>
+        <w:rPr>
+          <w:rFonts w:hint="eastAsia"/>
+        </w:rPr>
+        <w:t xml:space="preserve">SaaS </w:t>
+      </w:r>
+      <w:r>
+        <w:rPr>
+          <w:rFonts w:hint="eastAsia"/>
+        </w:rPr>
+        <w:t>，意味着</w:t>
+      </w:r>
+      <w:r>
+        <w:rPr>
+          <w:rFonts w:hint="eastAsia"/>
+        </w:rPr>
+        <w:t>SaaS</w:t>
+      </w:r>
+      <w:r>
+        <w:rPr>
+          <w:rFonts w:hint="eastAsia"/>
+        </w:rPr>
+        <w:t>在中国的路并不平坦。</w:t>
+      </w:r>
+    </w:p>
+    <w:p/>
+    <w:p>
       <w:pPr>
-        <w:rPr>
-          <w:rFonts w:hint="eastAsia"/>
-        </w:rPr>
+        <w:pStyle w:val="1"/>
       </w:pPr>
       <w:r>
         <w:rPr>
           <w:rFonts w:hint="eastAsia"/>
         </w:rPr>
-        <w:t>最早的应用服务提供商（</w:t>
-      </w:r>
-      <w:r>
-        <w:rPr>
-          <w:rFonts w:hint="eastAsia"/>
-        </w:rPr>
-        <w:t>Application Service provider, ASP</w:t>
-      </w:r>
-      <w:r>
-        <w:rPr>
-          <w:rFonts w:hint="eastAsia"/>
-        </w:rPr>
-        <w:t>）厂商是</w:t>
-      </w:r>
-      <w:r>
-        <w:rPr>
-          <w:rFonts w:hint="eastAsia"/>
-        </w:rPr>
-        <w:t>Salesforce</w:t>
-      </w:r>
-      <w:r>
-        <w:rPr>
-          <w:rFonts w:hint="eastAsia"/>
-        </w:rPr>
-        <w:t>和</w:t>
-      </w:r>
-      <w:r>
-        <w:rPr>
-          <w:rFonts w:hint="eastAsia"/>
-        </w:rPr>
-        <w:t>Netsuite</w:t>
-      </w:r>
-      <w:r>
-        <w:rPr>
-          <w:rFonts w:hint="eastAsia"/>
-        </w:rPr>
-        <w:t>，其后还有一批跟随企业，这些厂商创业时都专注于客户关系管理（</w:t>
-      </w:r>
-      <w:r>
-        <w:rPr>
-          <w:rFonts w:hint="eastAsia"/>
-        </w:rPr>
-        <w:t>CRM</w:t>
-      </w:r>
-      <w:r>
-        <w:rPr>
-          <w:rFonts w:hint="eastAsia"/>
-        </w:rPr>
-        <w:t>）的在线化，但是</w:t>
-      </w:r>
-      <w:r>
-        <w:rPr>
-          <w:rFonts w:hint="eastAsia"/>
-        </w:rPr>
-        <w:t>ASP</w:t>
-      </w:r>
-      <w:r>
-        <w:rPr>
-          <w:rFonts w:hint="eastAsia"/>
-        </w:rPr>
-        <w:t>厂商很快遭遇互联网泡沫破裂，风险资本撤离互联网企业，大批</w:t>
-      </w:r>
-      <w:r>
-        <w:rPr>
-          <w:rFonts w:hint="eastAsia"/>
-        </w:rPr>
-        <w:t>ASP</w:t>
-      </w:r>
-      <w:r>
-        <w:rPr>
-          <w:rFonts w:hint="eastAsia"/>
-        </w:rPr>
-        <w:t>厂商破产。</w:t>
-      </w:r>
-      <w:r>
-        <w:rPr>
-          <w:rFonts w:hint="eastAsia"/>
-        </w:rPr>
-        <w:t xml:space="preserve">2003 </w:t>
-      </w:r>
-      <w:r>
-        <w:rPr>
-          <w:rFonts w:hint="eastAsia"/>
-        </w:rPr>
-        <w:t>年</w:t>
-      </w:r>
-      <w:r>
-        <w:rPr>
-          <w:rFonts w:hint="eastAsia"/>
-        </w:rPr>
-        <w:t>Sun</w:t>
-      </w:r>
-      <w:r>
-        <w:rPr>
-          <w:rFonts w:hint="eastAsia"/>
-        </w:rPr>
-        <w:t>推出</w:t>
-      </w:r>
-      <w:r>
-        <w:rPr>
-          <w:rFonts w:hint="eastAsia"/>
-        </w:rPr>
-        <w:t>J2EE</w:t>
-      </w:r>
-      <w:r>
-        <w:rPr>
-          <w:rFonts w:hint="eastAsia"/>
-        </w:rPr>
-        <w:t>技术，</w:t>
-      </w:r>
-      <w:r>
-        <w:rPr>
-          <w:rFonts w:hint="eastAsia"/>
-        </w:rPr>
-        <w:t xml:space="preserve"> </w:t>
-      </w:r>
-      <w:r>
-        <w:rPr>
-          <w:rFonts w:hint="eastAsia"/>
-        </w:rPr>
-        <w:t>微软推出</w:t>
-      </w:r>
-      <w:r>
-        <w:rPr>
-          <w:rFonts w:hint="eastAsia"/>
-        </w:rPr>
-        <w:t>.NET</w:t>
-      </w:r>
-      <w:r>
-        <w:rPr>
-          <w:rFonts w:hint="eastAsia"/>
-        </w:rPr>
-        <w:t>技术，</w:t>
-      </w:r>
-      <w:r>
-        <w:rPr>
-          <w:rFonts w:hint="eastAsia"/>
-        </w:rPr>
-        <w:t xml:space="preserve"> </w:t>
-      </w:r>
-      <w:r>
-        <w:rPr>
-          <w:rFonts w:hint="eastAsia"/>
-        </w:rPr>
-        <w:t>以前只能通过桌面应用才能实现的功能可以通过基于网页的技术实现。</w:t>
-      </w:r>
-      <w:r>
-        <w:rPr>
-          <w:rFonts w:hint="eastAsia"/>
-        </w:rPr>
-        <w:t xml:space="preserve"> </w:t>
-      </w:r>
-      <w:r>
-        <w:rPr>
-          <w:rFonts w:hint="eastAsia"/>
-        </w:rPr>
-        <w:t>以</w:t>
-      </w:r>
-      <w:r>
-        <w:rPr>
-          <w:rFonts w:hint="eastAsia"/>
-        </w:rPr>
-        <w:t>Salesforce</w:t>
-      </w:r>
-      <w:r>
-        <w:rPr>
-          <w:rFonts w:hint="eastAsia"/>
-        </w:rPr>
-        <w:t>为首的多个企业推出了功能强大、用户体验良好的企业级产品。公平的说，</w:t>
-      </w:r>
-      <w:r>
-        <w:rPr>
-          <w:rFonts w:hint="eastAsia"/>
-        </w:rPr>
-        <w:t>SaaS</w:t>
-      </w:r>
-      <w:r>
-        <w:rPr>
-          <w:rFonts w:hint="eastAsia"/>
-        </w:rPr>
-        <w:t>和</w:t>
-      </w:r>
-      <w:r>
-        <w:rPr>
-          <w:rFonts w:hint="eastAsia"/>
-        </w:rPr>
-        <w:t>ASP</w:t>
-      </w:r>
-      <w:r>
-        <w:rPr>
-          <w:rFonts w:hint="eastAsia"/>
-        </w:rPr>
-        <w:t>的差异一直就比较模糊，它们的区别有各种各样的说法，但提出</w:t>
-      </w:r>
-      <w:r>
-        <w:rPr>
-          <w:rFonts w:hint="eastAsia"/>
-        </w:rPr>
-        <w:t>ASP</w:t>
-      </w:r>
-      <w:r>
-        <w:rPr>
-          <w:rFonts w:hint="eastAsia"/>
-        </w:rPr>
-        <w:t>概念的厂商已经不多了。其实概念到还是次要的，最主要的是在线软件模式的技术已经变得成熟。</w:t>
-      </w:r>
-      <w:r>
-        <w:rPr>
-          <w:rFonts w:hint="eastAsia"/>
-        </w:rPr>
-        <w:t>2003</w:t>
-      </w:r>
-      <w:r>
-        <w:rPr>
-          <w:rFonts w:hint="eastAsia"/>
-        </w:rPr>
-        <w:t>年后，随着美国</w:t>
-      </w:r>
-      <w:r>
-        <w:rPr>
-          <w:rFonts w:hint="eastAsia"/>
-        </w:rPr>
-        <w:t>Salesforce</w:t>
-      </w:r>
-      <w:r>
-        <w:rPr>
-          <w:rFonts w:hint="eastAsia"/>
-        </w:rPr>
-        <w:t>、</w:t>
-      </w:r>
-      <w:r>
-        <w:rPr>
-          <w:rFonts w:hint="eastAsia"/>
-        </w:rPr>
-        <w:t>WebEx Communication</w:t>
-      </w:r>
-      <w:r>
-        <w:rPr>
-          <w:rFonts w:hint="eastAsia"/>
-        </w:rPr>
-        <w:t>、</w:t>
-      </w:r>
-      <w:r>
-        <w:rPr>
-          <w:rFonts w:hint="eastAsia"/>
-        </w:rPr>
-        <w:t>Digital Insight</w:t>
-      </w:r>
-      <w:r>
-        <w:rPr>
-          <w:rFonts w:hint="eastAsia"/>
-        </w:rPr>
-        <w:t>等企业</w:t>
-      </w:r>
-      <w:r>
-        <w:rPr>
-          <w:rFonts w:hint="eastAsia"/>
-        </w:rPr>
-        <w:t>SaaS</w:t>
-      </w:r>
-      <w:r>
-        <w:rPr>
-          <w:rFonts w:hint="eastAsia"/>
-        </w:rPr>
-        <w:t>模式的成功，国内厂商也开始了追赶模仿之路。</w:t>
-      </w:r>
-      <w:r>
-        <w:rPr>
-          <w:rFonts w:hint="eastAsia"/>
-        </w:rPr>
-        <w:t>Microsoft</w:t>
-      </w:r>
-      <w:r>
-        <w:rPr>
-          <w:rFonts w:hint="eastAsia"/>
-        </w:rPr>
-        <w:t>、</w:t>
-      </w:r>
-      <w:r>
-        <w:rPr>
-          <w:rFonts w:hint="eastAsia"/>
-        </w:rPr>
-        <w:t>Google</w:t>
-      </w:r>
-      <w:r>
-        <w:rPr>
-          <w:rFonts w:hint="eastAsia"/>
-        </w:rPr>
-        <w:t>、</w:t>
-      </w:r>
-      <w:r>
-        <w:rPr>
-          <w:rFonts w:hint="eastAsia"/>
-        </w:rPr>
-        <w:t>IBM</w:t>
-      </w:r>
-      <w:r>
-        <w:rPr>
-          <w:rFonts w:hint="eastAsia"/>
-        </w:rPr>
-        <w:t>、</w:t>
-      </w:r>
-      <w:r>
-        <w:rPr>
-          <w:rFonts w:hint="eastAsia"/>
-        </w:rPr>
-        <w:t>Oracle</w:t>
-      </w:r>
-      <w:r>
-        <w:rPr>
-          <w:rFonts w:hint="eastAsia"/>
-        </w:rPr>
-        <w:t>等</w:t>
-      </w:r>
-      <w:r>
-        <w:rPr>
-          <w:rFonts w:hint="eastAsia"/>
-        </w:rPr>
-        <w:t>IT</w:t>
-      </w:r>
-      <w:r>
-        <w:rPr>
-          <w:rFonts w:hint="eastAsia"/>
-        </w:rPr>
-        <w:t>界巨头们也都已悄然抢滩中国</w:t>
-      </w:r>
-      <w:r>
-        <w:rPr>
-          <w:rFonts w:hint="eastAsia"/>
-        </w:rPr>
-        <w:t>SaaS</w:t>
-      </w:r>
-      <w:r>
-        <w:rPr>
-          <w:rFonts w:hint="eastAsia"/>
-        </w:rPr>
-        <w:t>市场。同时，</w:t>
-      </w:r>
-      <w:r>
-        <w:rPr>
-          <w:rFonts w:hint="eastAsia"/>
-        </w:rPr>
-        <w:t>SaaS</w:t>
-      </w:r>
-      <w:r>
-        <w:rPr>
-          <w:rFonts w:hint="eastAsia"/>
-        </w:rPr>
-        <w:t>正在深入的细化和发展，除了</w:t>
-      </w:r>
-      <w:r>
-        <w:rPr>
-          <w:rFonts w:hint="eastAsia"/>
-        </w:rPr>
-        <w:t>CRM</w:t>
-      </w:r>
-      <w:r>
-        <w:rPr>
-          <w:rFonts w:hint="eastAsia"/>
-        </w:rPr>
-        <w:t>之外，</w:t>
-      </w:r>
-      <w:r>
-        <w:rPr>
-          <w:rFonts w:hint="eastAsia"/>
-        </w:rPr>
-        <w:t>ERP</w:t>
-      </w:r>
-      <w:r>
-        <w:rPr>
-          <w:rFonts w:hint="eastAsia"/>
-        </w:rPr>
-        <w:t>、</w:t>
-      </w:r>
-      <w:r>
-        <w:rPr>
-          <w:rFonts w:hint="eastAsia"/>
-        </w:rPr>
-        <w:t>eHR</w:t>
-      </w:r>
-      <w:r>
-        <w:rPr>
-          <w:rFonts w:hint="eastAsia"/>
-        </w:rPr>
-        <w:t>、</w:t>
-      </w:r>
-      <w:r>
-        <w:rPr>
-          <w:rFonts w:hint="eastAsia"/>
-        </w:rPr>
-        <w:t>SCM</w:t>
-      </w:r>
-      <w:r>
-        <w:rPr>
-          <w:rFonts w:hint="eastAsia"/>
-        </w:rPr>
-        <w:t>等系统也都开始</w:t>
-      </w:r>
-      <w:r>
-        <w:rPr>
-          <w:rFonts w:hint="eastAsia"/>
-        </w:rPr>
-        <w:t>SaaS</w:t>
-      </w:r>
-      <w:r>
-        <w:rPr>
-          <w:rFonts w:hint="eastAsia"/>
-        </w:rPr>
-        <w:t>化。</w:t>
-      </w:r>
-      <w:r>
-        <w:rPr>
-          <w:rFonts w:hint="eastAsia"/>
-        </w:rPr>
-        <w:t xml:space="preserve">2008 </w:t>
-      </w:r>
-      <w:r>
-        <w:rPr>
-          <w:rFonts w:hint="eastAsia"/>
-        </w:rPr>
-        <w:t>年前，</w:t>
-      </w:r>
-      <w:r>
-        <w:rPr>
-          <w:rFonts w:hint="eastAsia"/>
-        </w:rPr>
-        <w:t xml:space="preserve">IDC </w:t>
-      </w:r>
-      <w:r>
-        <w:rPr>
-          <w:rFonts w:hint="eastAsia"/>
-        </w:rPr>
-        <w:t>将</w:t>
-      </w:r>
-      <w:r>
-        <w:rPr>
-          <w:rFonts w:hint="eastAsia"/>
-        </w:rPr>
-        <w:t xml:space="preserve">SaaS </w:t>
-      </w:r>
-      <w:r>
-        <w:rPr>
-          <w:rFonts w:hint="eastAsia"/>
-        </w:rPr>
-        <w:t>分为两大组成类别：托管应用管理</w:t>
-      </w:r>
-      <w:r>
-        <w:rPr>
-          <w:rFonts w:hint="eastAsia"/>
-        </w:rPr>
-        <w:t xml:space="preserve"> (hosted AM) </w:t>
-      </w:r>
-      <w:r>
-        <w:rPr>
-          <w:rFonts w:hint="eastAsia"/>
-        </w:rPr>
-        <w:t>－</w:t>
-      </w:r>
-      <w:r>
-        <w:rPr>
-          <w:rFonts w:hint="eastAsia"/>
-        </w:rPr>
-        <w:t xml:space="preserve"> </w:t>
-      </w:r>
-      <w:r>
-        <w:rPr>
-          <w:rFonts w:hint="eastAsia"/>
-        </w:rPr>
-        <w:t>以前称作应用服务提供</w:t>
-      </w:r>
-      <w:r>
-        <w:rPr>
-          <w:rFonts w:hint="eastAsia"/>
-        </w:rPr>
-        <w:t xml:space="preserve"> (ASP)</w:t>
-      </w:r>
-      <w:r>
-        <w:rPr>
-          <w:rFonts w:hint="eastAsia"/>
-        </w:rPr>
-        <w:t>，以及“按需定制软件”，即</w:t>
-      </w:r>
-      <w:r>
-        <w:rPr>
-          <w:rFonts w:hint="eastAsia"/>
-        </w:rPr>
-        <w:t xml:space="preserve"> SaaS </w:t>
-      </w:r>
-      <w:r>
-        <w:rPr>
-          <w:rFonts w:hint="eastAsia"/>
-        </w:rPr>
-        <w:t>的同义词。从</w:t>
-      </w:r>
-      <w:r>
-        <w:rPr>
-          <w:rFonts w:hint="eastAsia"/>
-        </w:rPr>
-        <w:t xml:space="preserve"> 2009 </w:t>
-      </w:r>
-      <w:r>
-        <w:rPr>
-          <w:rFonts w:hint="eastAsia"/>
-        </w:rPr>
-        <w:t>年起，托管应用管理已作为</w:t>
-      </w:r>
-      <w:r>
-        <w:rPr>
-          <w:rFonts w:hint="eastAsia"/>
-        </w:rPr>
-        <w:t>IDC</w:t>
-      </w:r>
-      <w:r>
-        <w:rPr>
-          <w:rFonts w:hint="eastAsia"/>
-        </w:rPr>
-        <w:t>应用外包计划的一部分，而按需定制软件以及</w:t>
-      </w:r>
-      <w:r>
-        <w:rPr>
-          <w:rFonts w:hint="eastAsia"/>
-        </w:rPr>
-        <w:t xml:space="preserve"> SaaS </w:t>
-      </w:r>
-      <w:r>
-        <w:rPr>
-          <w:rFonts w:hint="eastAsia"/>
-        </w:rPr>
-        <w:t>被视为相同的交付模式对待。</w:t>
-      </w:r>
+        <w:t>智能手机普及率</w:t>
+      </w:r>
+    </w:p>
+    <w:p>
+      <w:pPr>
+        <w:rPr>
+          <w:rFonts w:hint="eastAsia"/>
+        </w:rPr>
+      </w:pPr>
       <w:bookmarkStart w:id="0" w:name="_GoBack"/>
       <w:bookmarkEnd w:id="0"/>
-      <w:r>
-        <w:rPr>
-          <w:rFonts w:hint="eastAsia"/>
-        </w:rPr>
-        <w:t>2010</w:t>
-      </w:r>
-      <w:r>
-        <w:rPr>
-          <w:rFonts w:hint="eastAsia"/>
-        </w:rPr>
-        <w:t>年，阿里巴巴宣布放弃</w:t>
-      </w:r>
-      <w:r>
-        <w:rPr>
-          <w:rFonts w:hint="eastAsia"/>
-        </w:rPr>
-        <w:t xml:space="preserve">SaaS </w:t>
-      </w:r>
-      <w:r>
-        <w:rPr>
-          <w:rFonts w:hint="eastAsia"/>
-        </w:rPr>
-        <w:t>，意味着</w:t>
-      </w:r>
-      <w:r>
-        <w:rPr>
-          <w:rFonts w:hint="eastAsia"/>
-        </w:rPr>
-        <w:t>SaaS</w:t>
-      </w:r>
-      <w:r>
-        <w:rPr>
-          <w:rFonts w:hint="eastAsia"/>
-        </w:rPr>
-        <w:t>在中国的路并不平坦。</w:t>
-      </w:r>
     </w:p>
     <w:sectPr>
       <w:pgSz w:w="11906" w:h="16838"/>

</xml_diff>